<commit_message>
All of the code and documents have been completed.
</commit_message>
<xml_diff>
--- a/documents/Winters_MSDS670_MidtermProject.docx
+++ b/documents/Winters_MSDS670_MidtermProject.docx
@@ -264,7 +264,7 @@
       <w:pPr>
         <w:pStyle w:val="Normal"/>
         <w:spacing w:line="480" w:lineRule="auto"/>
-        <w:ind w:firstLine="720"/>
+        <w:ind w:firstLine="0"/>
         <w:jc w:val="left"/>
         <w:rPr>
           <w:rFonts w:ascii="Times New Roman" w:hAnsi="Times New Roman" w:eastAsia="Times New Roman" w:cs="Times New Roman"/>
@@ -597,7 +597,31 @@
           <w:sz w:val="24"/>
           <w:szCs w:val="24"/>
         </w:rPr>
-        <w:t>economically stable countries have experienced reduced birth rates with slight increase in death rates due to the COVID-19 pandemic</w:t>
+        <w:t xml:space="preserve">economically stable countries have experienced reduced birth rates with </w:t>
+      </w:r>
+      <w:r>
+        <w:rPr>
+          <w:rFonts w:ascii="Times New Roman" w:hAnsi="Times New Roman" w:eastAsia="Times New Roman" w:cs="Times New Roman"/>
+          <w:sz w:val="24"/>
+          <w:szCs w:val="24"/>
+        </w:rPr>
+        <w:t>slight increase</w:t>
+      </w:r>
+      <w:r>
+        <w:rPr>
+          <w:rFonts w:ascii="Times New Roman" w:hAnsi="Times New Roman" w:eastAsia="Times New Roman" w:cs="Times New Roman"/>
+          <w:sz w:val="24"/>
+          <w:szCs w:val="24"/>
+        </w:rPr>
+        <w:t>s</w:t>
+      </w:r>
+      <w:r>
+        <w:rPr>
+          <w:rFonts w:ascii="Times New Roman" w:hAnsi="Times New Roman" w:eastAsia="Times New Roman" w:cs="Times New Roman"/>
+          <w:sz w:val="24"/>
+          <w:szCs w:val="24"/>
+        </w:rPr>
+        <w:t xml:space="preserve"> in death rates due to the COVID-19 pandemic</w:t>
       </w:r>
       <w:r>
         <w:rPr>
@@ -653,7 +677,23 @@
           <w:sz w:val="24"/>
           <w:szCs w:val="24"/>
         </w:rPr>
-        <w:t xml:space="preserve">Do birth and death rates affect total population in the top </w:t>
+        <w:t xml:space="preserve">Do birth and death rates affect total population </w:t>
+      </w:r>
+      <w:r>
+        <w:rPr>
+          <w:rFonts w:ascii="Times New Roman" w:hAnsi="Times New Roman" w:eastAsia="Times New Roman" w:cs="Times New Roman"/>
+          <w:sz w:val="24"/>
+          <w:szCs w:val="24"/>
+        </w:rPr>
+        <w:t xml:space="preserve">growth </w:t>
+      </w:r>
+      <w:r>
+        <w:rPr>
+          <w:rFonts w:ascii="Times New Roman" w:hAnsi="Times New Roman" w:eastAsia="Times New Roman" w:cs="Times New Roman"/>
+          <w:sz w:val="24"/>
+          <w:szCs w:val="24"/>
+        </w:rPr>
+        <w:t xml:space="preserve">in the top </w:t>
       </w:r>
       <w:r>
         <w:rPr>
@@ -3135,7 +3175,7 @@
         <w:suppressLineNumbers w:val="0"/>
         <w:bidi w:val="0"/>
         <w:spacing w:before="0" w:beforeAutospacing="off" w:after="160" w:afterAutospacing="off" w:line="480" w:lineRule="auto"/>
-        <w:ind w:left="0" w:right="0"/>
+        <w:ind w:left="0" w:right="0" w:firstLine="720"/>
         <w:jc w:val="left"/>
         <w:rPr>
           <w:rFonts w:ascii="Times New Roman" w:hAnsi="Times New Roman" w:eastAsia="Times New Roman" w:cs="Times New Roman"/>
@@ -3324,7 +3364,7 @@
           <w:szCs w:val="24"/>
           <w:lang w:val="en-US"/>
         </w:rPr>
-        <w:t>2024,.</w:t>
+        <w:t>2024.</w:t>
       </w:r>
       <w:r>
         <w:rPr>
@@ -3380,9 +3420,29 @@
           <w:szCs w:val="24"/>
           <w:lang w:val="en-US"/>
         </w:rPr>
-        <w:t xml:space="preserve">. The Top 10 Largest Economies in the World 2024 . </w:t>
-      </w:r>
-      <w:hyperlink r:id="Ra083e048b2da476c">
+        <w:t xml:space="preserve">. The Top 10 Largest Economies in the World </w:t>
+      </w:r>
+      <w:r>
+        <w:rPr>
+          <w:rFonts w:ascii="Times New Roman" w:hAnsi="Times New Roman" w:eastAsia="Times New Roman" w:cs="Times New Roman"/>
+          <w:noProof w:val="0"/>
+          <w:sz w:val="24"/>
+          <w:szCs w:val="24"/>
+          <w:lang w:val="en-US"/>
+        </w:rPr>
+        <w:t>2024.</w:t>
+      </w:r>
+      <w:r>
+        <w:rPr>
+          <w:rFonts w:ascii="Times New Roman" w:hAnsi="Times New Roman" w:eastAsia="Times New Roman" w:cs="Times New Roman"/>
+          <w:noProof w:val="0"/>
+          <w:sz w:val="24"/>
+          <w:szCs w:val="24"/>
+          <w:lang w:val="en-US"/>
+        </w:rPr>
+        <w:t xml:space="preserve"> </w:t>
+      </w:r>
+      <w:hyperlink r:id="R968d512a902c4261">
         <w:r>
           <w:rPr>
             <w:rStyle w:val="Hyperlink"/>

</xml_diff>